<commit_message>
Secured CRUD with prepared statements (SQL injection protection)
</commit_message>
<xml_diff>
--- a/Obaidullah-Arif(15920)-IU04-0122-0120/Lab/Screenshots-tasks.docx
+++ b/Obaidullah-Arif(15920)-IU04-0122-0120/Lab/Screenshots-tasks.docx
@@ -232,6 +232,7 @@
       </w:pPr>
       <w:r>
         <w:rPr>
+          <w:noProof/>
           <w:sz w:val="40"/>
           <w:szCs w:val="40"/>
         </w:rPr>
@@ -271,8 +272,6 @@
           </wp:inline>
         </w:drawing>
       </w:r>
-      <w:bookmarkStart w:id="0" w:name="_GoBack"/>
-      <w:bookmarkEnd w:id="0"/>
     </w:p>
     <w:p>
       <w:pPr>
@@ -703,15 +702,14 @@
       </w:pPr>
       <w:r>
         <w:rPr>
-          <w:noProof/>
-          <w:sz w:val="40"/>
-          <w:szCs w:val="40"/>
-        </w:rPr>
-        <w:drawing>
-          <wp:inline distT="0" distB="0" distL="0" distR="0" wp14:anchorId="0AE389EC" wp14:editId="21AA9912">
-            <wp:extent cx="5274310" cy="3903980"/>
-            <wp:effectExtent l="0" t="0" r="2540" b="1270"/>
-            <wp:docPr id="26" name="Picture 26"/>
+          <w:sz w:val="40"/>
+          <w:szCs w:val="40"/>
+        </w:rPr>
+        <w:drawing>
+          <wp:inline distT="0" distB="0" distL="0" distR="0" wp14:anchorId="58AE1F2A" wp14:editId="18B17E61">
+            <wp:extent cx="5274310" cy="3706495"/>
+            <wp:effectExtent l="0" t="0" r="2540" b="8255"/>
+            <wp:docPr id="5" name="Picture 5"/>
             <wp:cNvGraphicFramePr>
               <a:graphicFrameLocks xmlns:a="http://schemas.openxmlformats.org/drawingml/2006/main" noChangeAspect="1"/>
             </wp:cNvGraphicFramePr>
@@ -731,18 +729,119 @@
                   <pic:spPr>
                     <a:xfrm>
                       <a:off x="0" y="0"/>
-                      <a:ext cx="5274310" cy="3903980"/>
-                    </a:xfrm>
-                    <a:prstGeom prst="rect">
-                      <a:avLst/>
-                    </a:prstGeom>
-                  </pic:spPr>
-                </pic:pic>
-              </a:graphicData>
-            </a:graphic>
-          </wp:inline>
-        </w:drawing>
-      </w:r>
+                      <a:ext cx="5274310" cy="3706495"/>
+                    </a:xfrm>
+                    <a:prstGeom prst="rect">
+                      <a:avLst/>
+                    </a:prstGeom>
+                  </pic:spPr>
+                </pic:pic>
+              </a:graphicData>
+            </a:graphic>
+          </wp:inline>
+        </w:drawing>
+      </w:r>
+    </w:p>
+    <w:p>
+      <w:pPr>
+        <w:rPr>
+          <w:sz w:val="40"/>
+          <w:szCs w:val="40"/>
+        </w:rPr>
+      </w:pPr>
+      <w:r>
+        <w:rPr>
+          <w:sz w:val="40"/>
+          <w:szCs w:val="40"/>
+        </w:rPr>
+        <w:drawing>
+          <wp:inline distT="0" distB="0" distL="0" distR="0" wp14:anchorId="5B2D70DD" wp14:editId="1D4EE4F8">
+            <wp:extent cx="5274310" cy="3517900"/>
+            <wp:effectExtent l="0" t="0" r="2540" b="6350"/>
+            <wp:docPr id="6" name="Picture 6"/>
+            <wp:cNvGraphicFramePr>
+              <a:graphicFrameLocks xmlns:a="http://schemas.openxmlformats.org/drawingml/2006/main" noChangeAspect="1"/>
+            </wp:cNvGraphicFramePr>
+            <a:graphic xmlns:a="http://schemas.openxmlformats.org/drawingml/2006/main">
+              <a:graphicData uri="http://schemas.openxmlformats.org/drawingml/2006/picture">
+                <pic:pic xmlns:pic="http://schemas.openxmlformats.org/drawingml/2006/picture">
+                  <pic:nvPicPr>
+                    <pic:cNvPr id="1" name=""/>
+                    <pic:cNvPicPr/>
+                  </pic:nvPicPr>
+                  <pic:blipFill>
+                    <a:blip r:embed="rId17"/>
+                    <a:stretch>
+                      <a:fillRect/>
+                    </a:stretch>
+                  </pic:blipFill>
+                  <pic:spPr>
+                    <a:xfrm>
+                      <a:off x="0" y="0"/>
+                      <a:ext cx="5274310" cy="3517900"/>
+                    </a:xfrm>
+                    <a:prstGeom prst="rect">
+                      <a:avLst/>
+                    </a:prstGeom>
+                  </pic:spPr>
+                </pic:pic>
+              </a:graphicData>
+            </a:graphic>
+          </wp:inline>
+        </w:drawing>
+      </w:r>
+    </w:p>
+    <w:p>
+      <w:pPr>
+        <w:rPr>
+          <w:sz w:val="40"/>
+          <w:szCs w:val="40"/>
+        </w:rPr>
+      </w:pPr>
+      <w:r>
+        <w:rPr>
+          <w:sz w:val="40"/>
+          <w:szCs w:val="40"/>
+        </w:rPr>
+        <w:lastRenderedPageBreak/>
+        <w:drawing>
+          <wp:inline distT="0" distB="0" distL="0" distR="0" wp14:anchorId="64A275A8" wp14:editId="409EE807">
+            <wp:extent cx="5274310" cy="3602355"/>
+            <wp:effectExtent l="0" t="0" r="2540" b="0"/>
+            <wp:docPr id="7" name="Picture 7"/>
+            <wp:cNvGraphicFramePr>
+              <a:graphicFrameLocks xmlns:a="http://schemas.openxmlformats.org/drawingml/2006/main" noChangeAspect="1"/>
+            </wp:cNvGraphicFramePr>
+            <a:graphic xmlns:a="http://schemas.openxmlformats.org/drawingml/2006/main">
+              <a:graphicData uri="http://schemas.openxmlformats.org/drawingml/2006/picture">
+                <pic:pic xmlns:pic="http://schemas.openxmlformats.org/drawingml/2006/picture">
+                  <pic:nvPicPr>
+                    <pic:cNvPr id="1" name=""/>
+                    <pic:cNvPicPr/>
+                  </pic:nvPicPr>
+                  <pic:blipFill>
+                    <a:blip r:embed="rId18"/>
+                    <a:stretch>
+                      <a:fillRect/>
+                    </a:stretch>
+                  </pic:blipFill>
+                  <pic:spPr>
+                    <a:xfrm>
+                      <a:off x="0" y="0"/>
+                      <a:ext cx="5274310" cy="3602355"/>
+                    </a:xfrm>
+                    <a:prstGeom prst="rect">
+                      <a:avLst/>
+                    </a:prstGeom>
+                  </pic:spPr>
+                </pic:pic>
+              </a:graphicData>
+            </a:graphic>
+          </wp:inline>
+        </w:drawing>
+      </w:r>
+      <w:bookmarkStart w:id="0" w:name="_GoBack"/>
+      <w:bookmarkEnd w:id="0"/>
     </w:p>
     <w:p>
       <w:pPr>
@@ -788,7 +887,7 @@
                     <pic:cNvPicPr/>
                   </pic:nvPicPr>
                   <pic:blipFill>
-                    <a:blip r:embed="rId17"/>
+                    <a:blip r:embed="rId19"/>
                     <a:stretch>
                       <a:fillRect/>
                     </a:stretch>
@@ -830,7 +929,7 @@
                     <pic:cNvPicPr/>
                   </pic:nvPicPr>
                   <pic:blipFill>
-                    <a:blip r:embed="rId18"/>
+                    <a:blip r:embed="rId20"/>
                     <a:stretch>
                       <a:fillRect/>
                     </a:stretch>
@@ -856,7 +955,6 @@
         <w:rPr>
           <w:noProof/>
         </w:rPr>
-        <w:lastRenderedPageBreak/>
         <w:drawing>
           <wp:inline distT="0" distB="0" distL="0" distR="0" wp14:anchorId="100F7750" wp14:editId="1191110A">
             <wp:extent cx="5274310" cy="1815465"/>
@@ -873,7 +971,7 @@
                     <pic:cNvPicPr/>
                   </pic:nvPicPr>
                   <pic:blipFill>
-                    <a:blip r:embed="rId19"/>
+                    <a:blip r:embed="rId21"/>
                     <a:stretch>
                       <a:fillRect/>
                     </a:stretch>
@@ -899,6 +997,7 @@
         <w:rPr>
           <w:noProof/>
         </w:rPr>
+        <w:lastRenderedPageBreak/>
         <w:drawing>
           <wp:inline distT="0" distB="0" distL="0" distR="0" wp14:anchorId="56C59ED2" wp14:editId="3F7CBA96">
             <wp:extent cx="5274310" cy="1258570"/>
@@ -915,7 +1014,7 @@
                     <pic:cNvPicPr/>
                   </pic:nvPicPr>
                   <pic:blipFill>
-                    <a:blip r:embed="rId20"/>
+                    <a:blip r:embed="rId22"/>
                     <a:stretch>
                       <a:fillRect/>
                     </a:stretch>
@@ -1559,7 +1658,7 @@
 </file>
 
 <file path=customXml/itemProps1.xml><?xml version="1.0" encoding="utf-8"?>
-<ds:datastoreItem xmlns:ds="http://schemas.openxmlformats.org/officeDocument/2006/customXml" ds:itemID="{9F62D365-3408-41B8-A87E-A4BFB8AF7CD5}">
+<ds:datastoreItem xmlns:ds="http://schemas.openxmlformats.org/officeDocument/2006/customXml" ds:itemID="{E8EF51E5-31E6-463C-8199-F5ECE7CF5885}">
   <ds:schemaRefs>
     <ds:schemaRef ds:uri="http://schemas.openxmlformats.org/officeDocument/2006/bibliography"/>
   </ds:schemaRefs>

</xml_diff>